<commit_message>
two tasks are done!
</commit_message>
<xml_diff>
--- a/U-9/Урок-9.docx
+++ b/U-9/Урок-9.docx
@@ -116,12 +116,261 @@
         <w:rPr>
           <w:b/>
           <w:bCs/>
-        </w:rPr>
-      </w:pPr>
-      <w:r>
-        <w:rPr>
-          <w:b/>
-          <w:bCs/>
+          <w:color w:val="auto"/>
+          <w:highlight w:val="none"/>
+          <w:shd w:fill="auto" w:val="clear"/>
+        </w:rPr>
+      </w:pPr>
+      <w:r>
+        <w:rPr>
+          <w:b/>
+          <w:bCs/>
+          <w:color w:val="000000"/>
+          <w:shd w:fill="auto" w:val="clear"/>
+        </w:rPr>
+      </w:r>
+    </w:p>
+    <w:p>
+      <w:pPr>
+        <w:pStyle w:val="Normal"/>
+        <w:bidi w:val="0"/>
+        <w:jc w:val="both"/>
+        <w:rPr>
+          <w:rFonts w:ascii="Droid Sans Mono;monospace;monospace" w:hAnsi="Droid Sans Mono;monospace;monospace"/>
+          <w:b w:val="false"/>
+          <w:bCs/>
+          <w:color w:val="auto"/>
+          <w:sz w:val="21"/>
+          <w:highlight w:val="none"/>
+          <w:shd w:fill="auto" w:val="clear"/>
+        </w:rPr>
+      </w:pPr>
+      <w:r>
+        <w:rPr>
+          <w:rFonts w:ascii="Droid Sans Mono;monospace;monospace" w:hAnsi="Droid Sans Mono;monospace;monospace"/>
+          <w:b w:val="false"/>
+          <w:bCs/>
+          <w:color w:val="000000"/>
+          <w:sz w:val="21"/>
+          <w:shd w:fill="auto" w:val="clear"/>
+        </w:rPr>
+        <w:t>echo&lt;&lt;&lt;HEREDOC</w:t>
+      </w:r>
+    </w:p>
+    <w:p>
+      <w:pPr>
+        <w:pStyle w:val="Normal"/>
+        <w:bidi w:val="0"/>
+        <w:spacing w:lineRule="atLeast" w:line="285"/>
+        <w:ind w:hanging="0" w:start="0" w:end="0"/>
+        <w:jc w:val="start"/>
+        <w:rPr>
+          <w:rFonts w:ascii="Droid Sans Mono;monospace;monospace" w:hAnsi="Droid Sans Mono;monospace;monospace"/>
+          <w:b w:val="false"/>
+          <w:color w:val="auto"/>
+          <w:sz w:val="21"/>
+          <w:highlight w:val="none"/>
+          <w:shd w:fill="auto" w:val="clear"/>
+        </w:rPr>
+      </w:pPr>
+      <w:r>
+        <w:rPr>
+          <w:rFonts w:ascii="Droid Sans Mono;monospace;monospace" w:hAnsi="Droid Sans Mono;monospace;monospace"/>
+          <w:b w:val="false"/>
+          <w:color w:val="000000"/>
+          <w:sz w:val="21"/>
+          <w:shd w:fill="auto" w:val="clear"/>
+        </w:rPr>
+        <w:t>«Аптеку позабудь ты для венков лавровых&lt;br&gt;</w:t>
+      </w:r>
+    </w:p>
+    <w:p>
+      <w:pPr>
+        <w:pStyle w:val="Normal"/>
+        <w:bidi w:val="0"/>
+        <w:spacing w:lineRule="atLeast" w:line="285"/>
+        <w:ind w:hanging="0" w:start="0" w:end="0"/>
+        <w:jc w:val="start"/>
+        <w:rPr>
+          <w:rFonts w:ascii="Droid Sans Mono;monospace;monospace" w:hAnsi="Droid Sans Mono;monospace;monospace"/>
+          <w:b w:val="false"/>
+          <w:color w:val="auto"/>
+          <w:sz w:val="21"/>
+          <w:highlight w:val="none"/>
+          <w:shd w:fill="auto" w:val="clear"/>
+        </w:rPr>
+      </w:pPr>
+      <w:r>
+        <w:rPr>
+          <w:rFonts w:ascii="Droid Sans Mono;monospace;monospace" w:hAnsi="Droid Sans Mono;monospace;monospace"/>
+          <w:b w:val="false"/>
+          <w:color w:val="000000"/>
+          <w:sz w:val="21"/>
+          <w:shd w:fill="auto" w:val="clear"/>
+        </w:rPr>
+        <w:t>И не мори больных, но усыпляй здоровых.»</w:t>
+      </w:r>
+    </w:p>
+    <w:p>
+      <w:pPr>
+        <w:pStyle w:val="Normal"/>
+        <w:bidi w:val="0"/>
+        <w:spacing w:lineRule="atLeast" w:line="285"/>
+        <w:ind w:hanging="0" w:start="0" w:end="0"/>
+        <w:jc w:val="start"/>
+        <w:rPr>
+          <w:rFonts w:ascii="Droid Sans Mono;monospace;monospace" w:hAnsi="Droid Sans Mono;monospace;monospace"/>
+          <w:b w:val="false"/>
+          <w:color w:val="auto"/>
+          <w:sz w:val="21"/>
+          <w:highlight w:val="none"/>
+          <w:shd w:fill="auto" w:val="clear"/>
+        </w:rPr>
+      </w:pPr>
+      <w:r>
+        <w:rPr>
+          <w:rFonts w:ascii="Droid Sans Mono;monospace;monospace" w:hAnsi="Droid Sans Mono;monospace;monospace"/>
+          <w:b w:val="false"/>
+          <w:color w:val="000000"/>
+          <w:sz w:val="21"/>
+          <w:shd w:fill="auto" w:val="clear"/>
+        </w:rPr>
+        <w:t>HEREDOC;</w:t>
+      </w:r>
+    </w:p>
+    <w:p>
+      <w:pPr>
+        <w:pStyle w:val="Normal"/>
+        <w:bidi w:val="0"/>
+        <w:spacing w:lineRule="atLeast" w:line="285" w:before="0" w:after="283"/>
+        <w:jc w:val="start"/>
+        <w:rPr>
+          <w:b/>
+          <w:bCs/>
+        </w:rPr>
+      </w:pPr>
+      <w:r>
+        <w:rPr>
+          <w:b/>
+          <w:bCs/>
+        </w:rPr>
+      </w:r>
+    </w:p>
+    <w:p>
+      <w:pPr>
+        <w:pStyle w:val="Normal"/>
+        <w:bidi w:val="0"/>
+        <w:spacing w:lineRule="atLeast" w:line="285" w:before="0" w:after="283"/>
+        <w:jc w:val="start"/>
+        <w:rPr>
+          <w:b w:val="false"/>
+          <w:bCs w:val="false"/>
+        </w:rPr>
+      </w:pPr>
+      <w:r>
+        <w:rPr>
+          <w:b w:val="false"/>
+          <w:bCs w:val="false"/>
+        </w:rPr>
+        <w:t>Вывод в окне браузера:</w:t>
+      </w:r>
+    </w:p>
+    <w:p>
+      <w:pPr>
+        <w:pStyle w:val="Normal"/>
+        <w:bidi w:val="0"/>
+        <w:spacing w:lineRule="atLeast" w:line="285" w:before="0" w:after="283"/>
+        <w:jc w:val="start"/>
+        <w:rPr>
+          <w:b w:val="false"/>
+          <w:bCs w:val="false"/>
+        </w:rPr>
+      </w:pPr>
+      <w:r>
+        <w:rPr>
+          <w:b w:val="false"/>
+          <w:bCs w:val="false"/>
+        </w:rPr>
+        <w:drawing>
+          <wp:anchor behindDoc="0" distT="0" distB="0" distL="0" distR="0" simplePos="0" locked="0" layoutInCell="0" allowOverlap="1" relativeHeight="2">
+            <wp:simplePos x="0" y="0"/>
+            <wp:positionH relativeFrom="column">
+              <wp:align>center</wp:align>
+            </wp:positionH>
+            <wp:positionV relativeFrom="paragraph">
+              <wp:posOffset>635</wp:posOffset>
+            </wp:positionV>
+            <wp:extent cx="3745865" cy="693420"/>
+            <wp:effectExtent l="0" t="0" r="0" b="0"/>
+            <wp:wrapSquare wrapText="largest"/>
+            <wp:docPr id="1" name="Image1" descr="" title=""/>
+            <wp:cNvGraphicFramePr>
+              <a:graphicFrameLocks xmlns:a="http://schemas.openxmlformats.org/drawingml/2006/main" noChangeAspect="1"/>
+            </wp:cNvGraphicFramePr>
+            <a:graphic xmlns:a="http://schemas.openxmlformats.org/drawingml/2006/main">
+              <a:graphicData uri="http://schemas.openxmlformats.org/drawingml/2006/picture">
+                <pic:pic xmlns:pic="http://schemas.openxmlformats.org/drawingml/2006/picture">
+                  <pic:nvPicPr>
+                    <pic:cNvPr id="1" name="Image1" descr="" title=""/>
+                    <pic:cNvPicPr>
+                      <a:picLocks noChangeAspect="1" noChangeArrowheads="1"/>
+                    </pic:cNvPicPr>
+                  </pic:nvPicPr>
+                  <pic:blipFill>
+                    <a:blip r:embed="rId2"/>
+                    <a:stretch>
+                      <a:fillRect/>
+                    </a:stretch>
+                  </pic:blipFill>
+                  <pic:spPr bwMode="auto">
+                    <a:xfrm>
+                      <a:off x="0" y="0"/>
+                      <a:ext cx="3745865" cy="693420"/>
+                    </a:xfrm>
+                    <a:prstGeom prst="rect">
+                      <a:avLst/>
+                    </a:prstGeom>
+                  </pic:spPr>
+                </pic:pic>
+              </a:graphicData>
+            </a:graphic>
+          </wp:anchor>
+        </w:drawing>
+      </w:r>
+    </w:p>
+    <w:p>
+      <w:pPr>
+        <w:pStyle w:val="Normal"/>
+        <w:bidi w:val="0"/>
+        <w:spacing w:lineRule="atLeast" w:line="285" w:before="0" w:after="283"/>
+        <w:jc w:val="start"/>
+        <w:rPr>
+          <w:b w:val="false"/>
+          <w:bCs w:val="false"/>
+        </w:rPr>
+      </w:pPr>
+      <w:r>
+        <w:rPr>
+          <w:b w:val="false"/>
+          <w:bCs w:val="false"/>
+        </w:rPr>
+      </w:r>
+    </w:p>
+    <w:p>
+      <w:pPr>
+        <w:pStyle w:val="Normal"/>
+        <w:bidi w:val="0"/>
+        <w:spacing w:lineRule="atLeast" w:line="285" w:before="0" w:after="283"/>
+        <w:jc w:val="start"/>
+        <w:rPr>
+          <w:b w:val="false"/>
+          <w:bCs w:val="false"/>
+        </w:rPr>
+      </w:pPr>
+      <w:r>
+        <w:rPr>
+          <w:b w:val="false"/>
+          <w:bCs w:val="false"/>
         </w:rPr>
       </w:r>
     </w:p>
@@ -186,14 +435,449 @@
         <w:bidi w:val="0"/>
         <w:jc w:val="both"/>
         <w:rPr>
-          <w:b/>
-          <w:bCs/>
-        </w:rPr>
-      </w:pPr>
-      <w:r>
-        <w:rPr>
-          <w:b/>
-          <w:bCs/>
+          <w:rFonts w:ascii="Droid Sans Mono;monospace;monospace" w:hAnsi="Droid Sans Mono;monospace;monospace"/>
+          <w:b w:val="false"/>
+          <w:bCs/>
+          <w:color w:val="auto"/>
+          <w:sz w:val="21"/>
+          <w:highlight w:val="none"/>
+          <w:shd w:fill="auto" w:val="clear"/>
+        </w:rPr>
+      </w:pPr>
+      <w:r>
+        <w:rPr>
+          <w:rFonts w:ascii="Droid Sans Mono;monospace;monospace" w:hAnsi="Droid Sans Mono;monospace;monospace"/>
+          <w:b w:val="false"/>
+          <w:bCs/>
+          <w:color w:val="000000"/>
+          <w:sz w:val="21"/>
+          <w:shd w:fill="auto" w:val="clear"/>
+        </w:rPr>
+        <w:t>$dateLine = '010122';</w:t>
+      </w:r>
+    </w:p>
+    <w:p>
+      <w:pPr>
+        <w:pStyle w:val="Normal"/>
+        <w:bidi w:val="0"/>
+        <w:spacing w:lineRule="atLeast" w:line="285"/>
+        <w:jc w:val="start"/>
+        <w:rPr>
+          <w:color w:val="auto"/>
+          <w:highlight w:val="none"/>
+          <w:shd w:fill="auto" w:val="clear"/>
+        </w:rPr>
+      </w:pPr>
+      <w:r>
+        <w:rPr>
+          <w:color w:val="000000"/>
+          <w:shd w:fill="auto" w:val="clear"/>
+        </w:rPr>
+      </w:r>
+    </w:p>
+    <w:p>
+      <w:pPr>
+        <w:pStyle w:val="Normal"/>
+        <w:bidi w:val="0"/>
+        <w:spacing w:lineRule="atLeast" w:line="285"/>
+        <w:ind w:hanging="0" w:start="0" w:end="0"/>
+        <w:jc w:val="start"/>
+        <w:rPr>
+          <w:rFonts w:ascii="Droid Sans Mono;monospace;monospace" w:hAnsi="Droid Sans Mono;monospace;monospace"/>
+          <w:b w:val="false"/>
+          <w:color w:val="auto"/>
+          <w:sz w:val="21"/>
+          <w:highlight w:val="none"/>
+          <w:shd w:fill="auto" w:val="clear"/>
+        </w:rPr>
+      </w:pPr>
+      <w:r>
+        <w:rPr>
+          <w:rFonts w:ascii="Droid Sans Mono;monospace;monospace" w:hAnsi="Droid Sans Mono;monospace;monospace"/>
+          <w:b w:val="false"/>
+          <w:color w:val="000000"/>
+          <w:sz w:val="21"/>
+          <w:shd w:fill="auto" w:val="clear"/>
+        </w:rPr>
+        <w:t>// делим строку по 2 символа, пустой сепаратор</w:t>
+      </w:r>
+    </w:p>
+    <w:p>
+      <w:pPr>
+        <w:pStyle w:val="Normal"/>
+        <w:bidi w:val="0"/>
+        <w:spacing w:lineRule="atLeast" w:line="285"/>
+        <w:ind w:hanging="0" w:start="0" w:end="0"/>
+        <w:jc w:val="start"/>
+        <w:rPr>
+          <w:rFonts w:ascii="Droid Sans Mono;monospace;monospace" w:hAnsi="Droid Sans Mono;monospace;monospace"/>
+          <w:b w:val="false"/>
+          <w:color w:val="auto"/>
+          <w:sz w:val="21"/>
+          <w:highlight w:val="none"/>
+          <w:shd w:fill="auto" w:val="clear"/>
+        </w:rPr>
+      </w:pPr>
+      <w:r>
+        <w:rPr>
+          <w:rFonts w:ascii="Droid Sans Mono;monospace;monospace" w:hAnsi="Droid Sans Mono;monospace;monospace"/>
+          <w:b w:val="false"/>
+          <w:color w:val="000000"/>
+          <w:sz w:val="21"/>
+          <w:shd w:fill="auto" w:val="clear"/>
+        </w:rPr>
+        <w:t>$splittedDateLine = chunk_split($dateLine,2, $separator = '');</w:t>
+      </w:r>
+    </w:p>
+    <w:p>
+      <w:pPr>
+        <w:pStyle w:val="Normal"/>
+        <w:bidi w:val="0"/>
+        <w:spacing w:lineRule="atLeast" w:line="285"/>
+        <w:jc w:val="start"/>
+        <w:rPr>
+          <w:color w:val="auto"/>
+          <w:highlight w:val="none"/>
+          <w:shd w:fill="auto" w:val="clear"/>
+        </w:rPr>
+      </w:pPr>
+      <w:r>
+        <w:rPr>
+          <w:color w:val="000000"/>
+          <w:shd w:fill="auto" w:val="clear"/>
+        </w:rPr>
+      </w:r>
+    </w:p>
+    <w:p>
+      <w:pPr>
+        <w:pStyle w:val="Normal"/>
+        <w:bidi w:val="0"/>
+        <w:spacing w:lineRule="atLeast" w:line="285"/>
+        <w:ind w:hanging="0" w:start="0" w:end="0"/>
+        <w:jc w:val="start"/>
+        <w:rPr>
+          <w:rFonts w:ascii="Droid Sans Mono;monospace;monospace" w:hAnsi="Droid Sans Mono;monospace;monospace"/>
+          <w:b w:val="false"/>
+          <w:color w:val="auto"/>
+          <w:sz w:val="21"/>
+          <w:highlight w:val="none"/>
+          <w:shd w:fill="auto" w:val="clear"/>
+        </w:rPr>
+      </w:pPr>
+      <w:r>
+        <w:rPr>
+          <w:rFonts w:ascii="Droid Sans Mono;monospace;monospace" w:hAnsi="Droid Sans Mono;monospace;monospace"/>
+          <w:b w:val="false"/>
+          <w:color w:val="000000"/>
+          <w:sz w:val="21"/>
+          <w:shd w:fill="auto" w:val="clear"/>
+        </w:rPr>
+        <w:t xml:space="preserve">// выделяем по 2 символа, </w:t>
+      </w:r>
+    </w:p>
+    <w:p>
+      <w:pPr>
+        <w:pStyle w:val="Normal"/>
+        <w:bidi w:val="0"/>
+        <w:spacing w:lineRule="atLeast" w:line="285"/>
+        <w:ind w:hanging="0" w:start="0" w:end="0"/>
+        <w:jc w:val="start"/>
+        <w:rPr>
+          <w:rFonts w:ascii="Droid Sans Mono;monospace;monospace" w:hAnsi="Droid Sans Mono;monospace;monospace"/>
+          <w:b w:val="false"/>
+          <w:color w:val="auto"/>
+          <w:sz w:val="21"/>
+          <w:highlight w:val="none"/>
+          <w:shd w:fill="auto" w:val="clear"/>
+        </w:rPr>
+      </w:pPr>
+      <w:r>
+        <w:rPr>
+          <w:rFonts w:ascii="Droid Sans Mono;monospace;monospace" w:hAnsi="Droid Sans Mono;monospace;monospace"/>
+          <w:b w:val="false"/>
+          <w:color w:val="000000"/>
+          <w:sz w:val="21"/>
+          <w:shd w:fill="auto" w:val="clear"/>
+        </w:rPr>
+        <w:t>// если сепаратор выше не пустой, то добавляем по 2 упр. символа</w:t>
+      </w:r>
+    </w:p>
+    <w:p>
+      <w:pPr>
+        <w:pStyle w:val="Normal"/>
+        <w:bidi w:val="0"/>
+        <w:spacing w:lineRule="atLeast" w:line="285"/>
+        <w:ind w:hanging="0" w:start="0" w:end="0"/>
+        <w:jc w:val="start"/>
+        <w:rPr>
+          <w:rFonts w:ascii="Droid Sans Mono;monospace;monospace" w:hAnsi="Droid Sans Mono;monospace;monospace"/>
+          <w:b w:val="false"/>
+          <w:color w:val="auto"/>
+          <w:sz w:val="21"/>
+          <w:highlight w:val="none"/>
+          <w:shd w:fill="auto" w:val="clear"/>
+        </w:rPr>
+      </w:pPr>
+      <w:r>
+        <w:rPr>
+          <w:rFonts w:ascii="Droid Sans Mono;monospace;monospace" w:hAnsi="Droid Sans Mono;monospace;monospace"/>
+          <w:b w:val="false"/>
+          <w:color w:val="000000"/>
+          <w:sz w:val="21"/>
+          <w:shd w:fill="auto" w:val="clear"/>
+        </w:rPr>
+        <w:t>$day = substr($splittedDateLine,0,2);</w:t>
+      </w:r>
+    </w:p>
+    <w:p>
+      <w:pPr>
+        <w:pStyle w:val="Normal"/>
+        <w:bidi w:val="0"/>
+        <w:spacing w:lineRule="atLeast" w:line="285"/>
+        <w:ind w:hanging="0" w:start="0" w:end="0"/>
+        <w:jc w:val="start"/>
+        <w:rPr>
+          <w:rFonts w:ascii="Droid Sans Mono;monospace;monospace" w:hAnsi="Droid Sans Mono;monospace;monospace"/>
+          <w:b w:val="false"/>
+          <w:color w:val="auto"/>
+          <w:sz w:val="21"/>
+          <w:highlight w:val="none"/>
+          <w:shd w:fill="auto" w:val="clear"/>
+        </w:rPr>
+      </w:pPr>
+      <w:r>
+        <w:rPr>
+          <w:rFonts w:ascii="Droid Sans Mono;monospace;monospace" w:hAnsi="Droid Sans Mono;monospace;monospace"/>
+          <w:b w:val="false"/>
+          <w:color w:val="000000"/>
+          <w:sz w:val="21"/>
+          <w:shd w:fill="auto" w:val="clear"/>
+        </w:rPr>
+        <w:t>$month = substr($splittedDateLine,2,2);</w:t>
+      </w:r>
+    </w:p>
+    <w:p>
+      <w:pPr>
+        <w:pStyle w:val="Normal"/>
+        <w:bidi w:val="0"/>
+        <w:spacing w:lineRule="atLeast" w:line="285"/>
+        <w:ind w:hanging="0" w:start="0" w:end="0"/>
+        <w:jc w:val="start"/>
+        <w:rPr>
+          <w:rFonts w:ascii="Droid Sans Mono;monospace;monospace" w:hAnsi="Droid Sans Mono;monospace;monospace"/>
+          <w:b w:val="false"/>
+          <w:color w:val="auto"/>
+          <w:sz w:val="21"/>
+          <w:highlight w:val="none"/>
+          <w:shd w:fill="auto" w:val="clear"/>
+        </w:rPr>
+      </w:pPr>
+      <w:r>
+        <w:rPr>
+          <w:rFonts w:ascii="Droid Sans Mono;monospace;monospace" w:hAnsi="Droid Sans Mono;monospace;monospace"/>
+          <w:b w:val="false"/>
+          <w:color w:val="000000"/>
+          <w:sz w:val="21"/>
+          <w:shd w:fill="auto" w:val="clear"/>
+        </w:rPr>
+        <w:t>$year = substr($splittedDateLine,4,2);</w:t>
+      </w:r>
+    </w:p>
+    <w:p>
+      <w:pPr>
+        <w:pStyle w:val="Normal"/>
+        <w:bidi w:val="0"/>
+        <w:spacing w:lineRule="atLeast" w:line="285"/>
+        <w:jc w:val="start"/>
+        <w:rPr>
+          <w:color w:val="auto"/>
+          <w:highlight w:val="none"/>
+          <w:shd w:fill="auto" w:val="clear"/>
+        </w:rPr>
+      </w:pPr>
+      <w:r>
+        <w:rPr>
+          <w:color w:val="000000"/>
+          <w:shd w:fill="auto" w:val="clear"/>
+        </w:rPr>
+      </w:r>
+    </w:p>
+    <w:p>
+      <w:pPr>
+        <w:pStyle w:val="Normal"/>
+        <w:bidi w:val="0"/>
+        <w:spacing w:lineRule="atLeast" w:line="285"/>
+        <w:ind w:hanging="0" w:start="0" w:end="0"/>
+        <w:jc w:val="start"/>
+        <w:rPr>
+          <w:rFonts w:ascii="Droid Sans Mono;monospace;monospace" w:hAnsi="Droid Sans Mono;monospace;monospace"/>
+          <w:b w:val="false"/>
+          <w:color w:val="auto"/>
+          <w:sz w:val="21"/>
+          <w:highlight w:val="none"/>
+          <w:shd w:fill="auto" w:val="clear"/>
+        </w:rPr>
+      </w:pPr>
+      <w:r>
+        <w:rPr>
+          <w:rFonts w:ascii="Droid Sans Mono;monospace;monospace" w:hAnsi="Droid Sans Mono;monospace;monospace"/>
+          <w:b w:val="false"/>
+          <w:color w:val="000000"/>
+          <w:sz w:val="21"/>
+          <w:shd w:fill="auto" w:val="clear"/>
+        </w:rPr>
+        <w:t>// задаём формат даты и собираем Unix-метку времени для даты</w:t>
+      </w:r>
+    </w:p>
+    <w:p>
+      <w:pPr>
+        <w:pStyle w:val="Normal"/>
+        <w:bidi w:val="0"/>
+        <w:spacing w:lineRule="atLeast" w:line="285"/>
+        <w:ind w:hanging="0" w:start="0" w:end="0"/>
+        <w:jc w:val="start"/>
+        <w:rPr>
+          <w:rFonts w:ascii="Droid Sans Mono;monospace;monospace" w:hAnsi="Droid Sans Mono;monospace;monospace"/>
+          <w:b w:val="false"/>
+          <w:color w:val="auto"/>
+          <w:sz w:val="21"/>
+          <w:highlight w:val="none"/>
+          <w:shd w:fill="auto" w:val="clear"/>
+        </w:rPr>
+      </w:pPr>
+      <w:r>
+        <w:rPr>
+          <w:rFonts w:ascii="Droid Sans Mono;monospace;monospace" w:hAnsi="Droid Sans Mono;monospace;monospace"/>
+          <w:b w:val="false"/>
+          <w:color w:val="000000"/>
+          <w:sz w:val="21"/>
+          <w:shd w:fill="auto" w:val="clear"/>
+        </w:rPr>
+        <w:t>echo date("d.m.Y", mktime(0, 0, 0, $day, $month, $year));</w:t>
+      </w:r>
+    </w:p>
+    <w:p>
+      <w:pPr>
+        <w:pStyle w:val="Normal"/>
+        <w:bidi w:val="0"/>
+        <w:spacing w:lineRule="atLeast" w:line="285"/>
+        <w:jc w:val="start"/>
+        <w:rPr>
+          <w:rFonts w:ascii="Droid Sans Mono;monospace;monospace" w:hAnsi="Droid Sans Mono;monospace;monospace"/>
+          <w:b w:val="false"/>
+          <w:color w:val="auto"/>
+          <w:sz w:val="21"/>
+          <w:highlight w:val="none"/>
+          <w:shd w:fill="auto" w:val="clear"/>
+        </w:rPr>
+      </w:pPr>
+      <w:r>
+        <w:rPr>
+          <w:rFonts w:ascii="Droid Sans Mono;monospace;monospace" w:hAnsi="Droid Sans Mono;monospace;monospace"/>
+          <w:b w:val="false"/>
+          <w:color w:val="000000"/>
+          <w:sz w:val="21"/>
+          <w:shd w:fill="auto" w:val="clear"/>
+        </w:rPr>
+      </w:r>
+    </w:p>
+    <w:p>
+      <w:pPr>
+        <w:pStyle w:val="Normal"/>
+        <w:bidi w:val="0"/>
+        <w:spacing w:lineRule="atLeast" w:line="285" w:before="0" w:after="283"/>
+        <w:jc w:val="start"/>
+        <w:rPr>
+          <w:b w:val="false"/>
+          <w:bCs w:val="false"/>
+        </w:rPr>
+      </w:pPr>
+      <w:r>
+        <w:rPr>
+          <w:b w:val="false"/>
+          <w:bCs w:val="false"/>
+        </w:rPr>
+        <w:t>Вывод в окне браузера:</w:t>
+      </w:r>
+    </w:p>
+    <w:p>
+      <w:pPr>
+        <w:pStyle w:val="Normal"/>
+        <w:bidi w:val="0"/>
+        <w:spacing w:lineRule="atLeast" w:line="285" w:before="0" w:after="283"/>
+        <w:jc w:val="start"/>
+        <w:rPr>
+          <w:b w:val="false"/>
+          <w:bCs w:val="false"/>
+        </w:rPr>
+      </w:pPr>
+      <w:r>
+        <w:rPr>
+          <w:b w:val="false"/>
+          <w:bCs w:val="false"/>
+        </w:rPr>
+        <w:drawing>
+          <wp:anchor behindDoc="0" distT="0" distB="0" distL="0" distR="0" simplePos="0" locked="0" layoutInCell="0" allowOverlap="1" relativeHeight="3">
+            <wp:simplePos x="0" y="0"/>
+            <wp:positionH relativeFrom="column">
+              <wp:align>center</wp:align>
+            </wp:positionH>
+            <wp:positionV relativeFrom="paragraph">
+              <wp:posOffset>635</wp:posOffset>
+            </wp:positionV>
+            <wp:extent cx="981075" cy="361315"/>
+            <wp:effectExtent l="0" t="0" r="0" b="0"/>
+            <wp:wrapSquare wrapText="largest"/>
+            <wp:docPr id="2" name="Image2" descr="" title=""/>
+            <wp:cNvGraphicFramePr>
+              <a:graphicFrameLocks xmlns:a="http://schemas.openxmlformats.org/drawingml/2006/main" noChangeAspect="1"/>
+            </wp:cNvGraphicFramePr>
+            <a:graphic xmlns:a="http://schemas.openxmlformats.org/drawingml/2006/main">
+              <a:graphicData uri="http://schemas.openxmlformats.org/drawingml/2006/picture">
+                <pic:pic xmlns:pic="http://schemas.openxmlformats.org/drawingml/2006/picture">
+                  <pic:nvPicPr>
+                    <pic:cNvPr id="2" name="Image2" descr="" title=""/>
+                    <pic:cNvPicPr>
+                      <a:picLocks noChangeAspect="1" noChangeArrowheads="1"/>
+                    </pic:cNvPicPr>
+                  </pic:nvPicPr>
+                  <pic:blipFill>
+                    <a:blip r:embed="rId3"/>
+                    <a:stretch>
+                      <a:fillRect/>
+                    </a:stretch>
+                  </pic:blipFill>
+                  <pic:spPr bwMode="auto">
+                    <a:xfrm>
+                      <a:off x="0" y="0"/>
+                      <a:ext cx="981075" cy="361315"/>
+                    </a:xfrm>
+                    <a:prstGeom prst="rect">
+                      <a:avLst/>
+                    </a:prstGeom>
+                  </pic:spPr>
+                </pic:pic>
+              </a:graphicData>
+            </a:graphic>
+          </wp:anchor>
+        </w:drawing>
+      </w:r>
+    </w:p>
+    <w:p>
+      <w:pPr>
+        <w:pStyle w:val="Normal"/>
+        <w:bidi w:val="0"/>
+        <w:spacing w:lineRule="atLeast" w:line="285" w:before="0" w:after="283"/>
+        <w:jc w:val="start"/>
+        <w:rPr>
+          <w:b w:val="false"/>
+          <w:bCs w:val="false"/>
+        </w:rPr>
+      </w:pPr>
+      <w:r>
+        <w:rPr>
+          <w:b w:val="false"/>
+          <w:bCs w:val="false"/>
         </w:rPr>
       </w:r>
       <w:r>

</xml_diff>